<commit_message>
30 Jan NBAC updates
</commit_message>
<xml_diff>
--- a/nbac-meeting-minutes/2025/30-Jan-25/(DRAFT) 30 JAN 2025 NBAC Meeting Notification v2 1-13-25 (2).docx
+++ b/nbac-meeting-minutes/2025/30-Jan-25/(DRAFT) 30 JAN 2025 NBAC Meeting Notification v2 1-13-25 (2).docx
@@ -193,7 +193,7 @@
           <w:szCs w:val="24"/>
           <w:bdr w:val="none" w:sz="0" w:space="0" w:color="auto" w:frame="1"/>
         </w:rPr>
-        <w:t xml:space="preserve">final </w:t>
+        <w:t xml:space="preserve">first </w:t>
       </w:r>
       <w:r>
         <w:rPr>
@@ -785,8 +785,20 @@
           <w:color w:val="242424"/>
           <w:bdr w:val="none" w:sz="0" w:space="0" w:color="auto" w:frame="1"/>
         </w:rPr>
-        <w:t>Dial in by phone</w:t>
-      </w:r>
+        <w:t xml:space="preserve">Dial in by </w:t>
+      </w:r>
+      <w:proofErr w:type="gramStart"/>
+      <w:r>
+        <w:rPr>
+          <w:rFonts w:ascii="inherit" w:hAnsi="inherit" w:cs="Segoe UI"/>
+          <w:b/>
+          <w:bCs/>
+          <w:color w:val="242424"/>
+          <w:bdr w:val="none" w:sz="0" w:space="0" w:color="auto" w:frame="1"/>
+        </w:rPr>
+        <w:t>phone</w:t>
+      </w:r>
+      <w:proofErr w:type="gramEnd"/>
     </w:p>
     <w:p>
       <w:pPr>
@@ -811,7 +823,31 @@
             <w:szCs w:val="21"/>
             <w:bdr w:val="none" w:sz="0" w:space="0" w:color="auto" w:frame="1"/>
           </w:rPr>
-          <w:t>+1 410-874-6749,,296683050#</w:t>
+          <w:t>+1 410-874-</w:t>
+        </w:r>
+        <w:proofErr w:type="gramStart"/>
+        <w:r>
+          <w:rPr>
+            <w:rStyle w:val="Hyperlink"/>
+            <w:rFonts w:ascii="inherit" w:hAnsi="inherit" w:cs="Segoe UI"/>
+            <w:color w:val="5B5FC7"/>
+            <w:sz w:val="21"/>
+            <w:szCs w:val="21"/>
+            <w:bdr w:val="none" w:sz="0" w:space="0" w:color="auto" w:frame="1"/>
+          </w:rPr>
+          <w:t>6749,,</w:t>
+        </w:r>
+        <w:proofErr w:type="gramEnd"/>
+        <w:r>
+          <w:rPr>
+            <w:rStyle w:val="Hyperlink"/>
+            <w:rFonts w:ascii="inherit" w:hAnsi="inherit" w:cs="Segoe UI"/>
+            <w:color w:val="5B5FC7"/>
+            <w:sz w:val="21"/>
+            <w:szCs w:val="21"/>
+            <w:bdr w:val="none" w:sz="0" w:space="0" w:color="auto" w:frame="1"/>
+          </w:rPr>
+          <w:t>296683050#</w:t>
         </w:r>
       </w:hyperlink>
       <w:r>
@@ -900,102 +936,6 @@
       <w:pPr>
         <w:shd w:val="clear" w:color="auto" w:fill="FFFFFF"/>
         <w:spacing w:after="0" w:line="240" w:lineRule="auto"/>
-        <w:ind w:left="2160"/>
-        <w:rPr>
-          <w:rFonts w:ascii="Arial" w:eastAsia="Times New Roman" w:hAnsi="Arial" w:cs="Arial"/>
-          <w:color w:val="000000"/>
-          <w:bdr w:val="none" w:sz="0" w:space="0" w:color="auto" w:frame="1"/>
-        </w:rPr>
-      </w:pPr>
-    </w:p>
-    <w:p>
-      <w:pPr>
-        <w:numPr>
-          <w:ilvl w:val="2"/>
-          <w:numId w:val="8"/>
-        </w:numPr>
-        <w:shd w:val="clear" w:color="auto" w:fill="FFFFFF"/>
-        <w:tabs>
-          <w:tab w:val="clear" w:pos="2160"/>
-          <w:tab w:val="left" w:pos="720"/>
-        </w:tabs>
-        <w:spacing w:after="0" w:line="240" w:lineRule="auto"/>
-        <w:rPr>
-          <w:rFonts w:ascii="Arial" w:eastAsia="Times New Roman" w:hAnsi="Arial" w:cs="Arial"/>
-          <w:color w:val="000000"/>
-          <w:bdr w:val="none" w:sz="0" w:space="0" w:color="auto" w:frame="1"/>
-        </w:rPr>
-      </w:pPr>
-      <w:r>
-        <w:rPr>
-          <w:rFonts w:ascii="Arial" w:eastAsia="Times New Roman" w:hAnsi="Arial" w:cs="Arial"/>
-          <w:color w:val="000000"/>
-          <w:bdr w:val="none" w:sz="0" w:space="0" w:color="auto" w:frame="1"/>
-        </w:rPr>
-        <w:t xml:space="preserve">Current PGB Members </w:t>
-      </w:r>
-    </w:p>
-    <w:p>
-      <w:pPr>
-        <w:numPr>
-          <w:ilvl w:val="2"/>
-          <w:numId w:val="8"/>
-        </w:numPr>
-        <w:shd w:val="clear" w:color="auto" w:fill="FFFFFF"/>
-        <w:tabs>
-          <w:tab w:val="clear" w:pos="2160"/>
-          <w:tab w:val="left" w:pos="720"/>
-        </w:tabs>
-        <w:spacing w:after="0" w:line="240" w:lineRule="auto"/>
-        <w:rPr>
-          <w:rFonts w:ascii="Arial" w:eastAsia="Times New Roman" w:hAnsi="Arial" w:cs="Arial"/>
-          <w:color w:val="000000"/>
-          <w:bdr w:val="none" w:sz="0" w:space="0" w:color="auto" w:frame="1"/>
-        </w:rPr>
-      </w:pPr>
-      <w:r>
-        <w:rPr>
-          <w:rFonts w:ascii="Arial" w:eastAsia="Times New Roman" w:hAnsi="Arial" w:cs="Arial"/>
-          <w:color w:val="000000"/>
-          <w:bdr w:val="none" w:sz="0" w:space="0" w:color="auto" w:frame="1"/>
-        </w:rPr>
-        <w:t>2025 NBAC Monthly Meeting calendar posted – last Thursday of every month 1-2 PM Eastern Time</w:t>
-      </w:r>
-    </w:p>
-    <w:p>
-      <w:pPr>
-        <w:numPr>
-          <w:ilvl w:val="3"/>
-          <w:numId w:val="8"/>
-        </w:numPr>
-        <w:shd w:val="clear" w:color="auto" w:fill="FFFFFF"/>
-        <w:tabs>
-          <w:tab w:val="left" w:pos="720"/>
-        </w:tabs>
-        <w:spacing w:after="0" w:line="240" w:lineRule="auto"/>
-        <w:rPr>
-          <w:rStyle w:val="Hyperlink"/>
-          <w:rFonts w:ascii="Arial" w:eastAsia="Times New Roman" w:hAnsi="Arial" w:cs="Arial"/>
-          <w:color w:val="000000"/>
-          <w:u w:val="none"/>
-          <w:bdr w:val="none" w:sz="0" w:space="0" w:color="auto" w:frame="1"/>
-        </w:rPr>
-      </w:pPr>
-      <w:hyperlink r:id="rId10" w:history="1">
-        <w:r>
-          <w:rPr>
-            <w:rStyle w:val="Hyperlink"/>
-            <w:rFonts w:ascii="Arial" w:eastAsia="Times New Roman" w:hAnsi="Arial" w:cs="Arial"/>
-            <w:bdr w:val="none" w:sz="0" w:space="0" w:color="auto" w:frame="1"/>
-          </w:rPr>
-          <w:t>https://lists.oasis-open-projects.org/g/niemopen-nbactsc/calendar</w:t>
-        </w:r>
-      </w:hyperlink>
-    </w:p>
-    <w:p>
-      <w:pPr>
-        <w:shd w:val="clear" w:color="auto" w:fill="FFFFFF"/>
-        <w:spacing w:after="0" w:line="240" w:lineRule="auto"/>
         <w:ind w:left="2880"/>
         <w:rPr>
           <w:rStyle w:val="Hyperlink"/>
@@ -1016,16 +956,16 @@
         <w:shd w:val="clear" w:color="auto" w:fill="FFFFFF"/>
         <w:spacing w:after="0" w:line="240" w:lineRule="auto"/>
         <w:rPr>
-          <w:rFonts w:ascii="Arial" w:eastAsia="Times New Roman" w:hAnsi="Arial" w:cs="Arial"/>
-          <w:color w:val="000000"/>
-          <w:bdr w:val="none" w:sz="0" w:space="0" w:color="auto" w:frame="1"/>
-        </w:rPr>
-      </w:pPr>
-      <w:r>
-        <w:rPr>
-          <w:rFonts w:ascii="Arial" w:eastAsia="Times New Roman" w:hAnsi="Arial" w:cs="Arial"/>
-          <w:b/>
-          <w:bCs/>
+          <w:rStyle w:val="Hyperlink"/>
+          <w:rFonts w:ascii="Arial" w:eastAsia="Times New Roman" w:hAnsi="Arial" w:cs="Arial"/>
+          <w:color w:val="000000"/>
+          <w:u w:val="none"/>
+          <w:bdr w:val="none" w:sz="0" w:space="0" w:color="auto" w:frame="1"/>
+        </w:rPr>
+      </w:pPr>
+      <w:r>
+        <w:rPr>
+          <w:rFonts w:ascii="Arial" w:eastAsia="Times New Roman" w:hAnsi="Arial" w:cs="Arial"/>
           <w:color w:val="000000"/>
           <w:bdr w:val="none" w:sz="0" w:space="0" w:color="auto" w:frame="1"/>
         </w:rPr>
@@ -1042,7 +982,7 @@
       <w:r>
         <w:t xml:space="preserve"> </w:t>
       </w:r>
-      <w:hyperlink r:id="rId11" w:history="1">
+      <w:hyperlink r:id="rId10" w:history="1">
         <w:r>
           <w:rPr>
             <w:rStyle w:val="Hyperlink"/>
@@ -1056,6 +996,38 @@
     <w:p>
       <w:pPr>
         <w:pStyle w:val="ListParagraph"/>
+        <w:numPr>
+          <w:ilvl w:val="1"/>
+          <w:numId w:val="8"/>
+        </w:numPr>
+        <w:shd w:val="clear" w:color="auto" w:fill="FFFFFF"/>
+        <w:spacing w:after="0" w:line="240" w:lineRule="auto"/>
+        <w:rPr>
+          <w:rFonts w:ascii="Arial" w:eastAsia="Times New Roman" w:hAnsi="Arial" w:cs="Arial"/>
+          <w:color w:val="000000"/>
+          <w:bdr w:val="none" w:sz="0" w:space="0" w:color="auto" w:frame="1"/>
+        </w:rPr>
+      </w:pPr>
+      <w:r>
+        <w:rPr>
+          <w:rFonts w:ascii="Arial" w:eastAsia="Times New Roman" w:hAnsi="Arial" w:cs="Arial"/>
+          <w:color w:val="000000"/>
+          <w:bdr w:val="none" w:sz="0" w:space="0" w:color="auto" w:frame="1"/>
+        </w:rPr>
+        <w:t>Motion to approve Paul Wormeli as NBAC Co-</w:t>
+      </w:r>
+      <w:r>
+        <w:rPr>
+          <w:rFonts w:ascii="Arial" w:eastAsia="Times New Roman" w:hAnsi="Arial" w:cs="Arial"/>
+          <w:color w:val="000000"/>
+          <w:bdr w:val="none" w:sz="0" w:space="0" w:color="auto" w:frame="1"/>
+        </w:rPr>
+        <w:t>Chair</w:t>
+      </w:r>
+    </w:p>
+    <w:p>
+      <w:pPr>
+        <w:pStyle w:val="ListParagraph"/>
         <w:shd w:val="clear" w:color="auto" w:fill="FFFFFF"/>
         <w:spacing w:after="0" w:line="240" w:lineRule="auto"/>
         <w:ind w:left="1440"/>
@@ -1161,7 +1133,7 @@
           <w:color w:val="000000"/>
           <w:bdr w:val="none" w:sz="0" w:space="0" w:color="auto" w:frame="1"/>
         </w:rPr>
-        <w:t>PGB notified of vote,</w:t>
+        <w:t>PGB notified of vote</w:t>
       </w:r>
       <w:r>
         <w:rPr>
@@ -1193,7 +1165,7 @@
           <w:color w:val="000000"/>
           <w:bdr w:val="none" w:sz="0" w:space="0" w:color="auto" w:frame="1"/>
         </w:rPr>
-        <w:t xml:space="preserve"> Jan 2025, vote </w:t>
+        <w:t xml:space="preserve">Jan 2025, vote </w:t>
       </w:r>
       <w:r>
         <w:rPr>
@@ -1350,7 +1322,23 @@
           <w:color w:val="000000"/>
           <w:bdr w:val="none" w:sz="0" w:space="0" w:color="auto" w:frame="1"/>
         </w:rPr>
-        <w:t xml:space="preserve"> – PGB notified of </w:t>
+        <w:t xml:space="preserve"> – PGB </w:t>
+      </w:r>
+      <w:r>
+        <w:rPr>
+          <w:rFonts w:ascii="Arial" w:eastAsia="Times New Roman" w:hAnsi="Arial" w:cs="Arial"/>
+          <w:color w:val="000000"/>
+          <w:bdr w:val="none" w:sz="0" w:space="0" w:color="auto" w:frame="1"/>
+        </w:rPr>
+        <w:t xml:space="preserve">to be </w:t>
+      </w:r>
+      <w:r>
+        <w:rPr>
+          <w:rFonts w:ascii="Arial" w:eastAsia="Times New Roman" w:hAnsi="Arial" w:cs="Arial"/>
+          <w:color w:val="000000"/>
+          <w:bdr w:val="none" w:sz="0" w:space="0" w:color="auto" w:frame="1"/>
+        </w:rPr>
+        <w:t xml:space="preserve">notified of </w:t>
       </w:r>
       <w:r>
         <w:rPr>
@@ -1440,7 +1428,7 @@
         </w:rPr>
         <w:t>in which there are 30 Voting Members, at least 20 Voting Members must vote “yes” for a motion to pass; but if 8 or more vote “no” then the motion fails. All Special Majority Votes must be conducted via electronic ballot by the </w:t>
       </w:r>
-      <w:hyperlink r:id="rId12" w:anchor="dTCAdmin" w:history="1">
+      <w:hyperlink r:id="rId11" w:anchor="dTCAdmin" w:history="1">
         <w:r>
           <w:rPr>
             <w:rFonts w:ascii="Arial" w:eastAsia="Times New Roman" w:hAnsi="Arial" w:cs="Arial"/>
@@ -1477,6 +1465,11 @@
     </w:p>
     <w:p>
       <w:pPr>
+        <w:pStyle w:val="ListParagraph"/>
+        <w:numPr>
+          <w:ilvl w:val="2"/>
+          <w:numId w:val="9"/>
+        </w:numPr>
         <w:shd w:val="clear" w:color="auto" w:fill="FFFFFF"/>
         <w:spacing w:after="0" w:line="240" w:lineRule="auto"/>
         <w:rPr>
@@ -1485,14 +1478,6 @@
           <w:bdr w:val="none" w:sz="0" w:space="0" w:color="auto" w:frame="1"/>
         </w:rPr>
       </w:pPr>
-      <w:r>
-        <w:rPr>
-          <w:rFonts w:ascii="Arial" w:eastAsia="Times New Roman" w:hAnsi="Arial" w:cs="Arial"/>
-          <w:color w:val="000000"/>
-          <w:bdr w:val="none" w:sz="0" w:space="0" w:color="auto" w:frame="1"/>
-        </w:rPr>
-        <w:t> </w:t>
-      </w:r>
       <w:r>
         <w:rPr>
           <w:rFonts w:ascii="Arial" w:eastAsia="Times New Roman" w:hAnsi="Arial" w:cs="Arial"/>
@@ -1740,8 +1725,20 @@
           <w:sz w:val="32"/>
           <w:szCs w:val="32"/>
         </w:rPr>
-        <w:t xml:space="preserve"> 1-2 PM EST</w:t>
-      </w:r>
+        <w:t xml:space="preserve"> 1-2 PM </w:t>
+      </w:r>
+      <w:proofErr w:type="gramStart"/>
+      <w:r>
+        <w:rPr>
+          <w:b/>
+          <w:bCs/>
+          <w:color w:val="2F5496" w:themeColor="accent1" w:themeShade="BF"/>
+          <w:sz w:val="32"/>
+          <w:szCs w:val="32"/>
+        </w:rPr>
+        <w:t>EST</w:t>
+      </w:r>
+      <w:proofErr w:type="gramEnd"/>
     </w:p>
     <w:bookmarkEnd w:id="0"/>
     <w:p>
@@ -1880,8 +1877,22 @@
           <w:szCs w:val="24"/>
           <w:bdr w:val="none" w:sz="0" w:space="0" w:color="auto" w:frame="1"/>
         </w:rPr>
-        <w:t>Dial in by phone</w:t>
-      </w:r>
+        <w:t xml:space="preserve">Dial in by </w:t>
+      </w:r>
+      <w:proofErr w:type="gramStart"/>
+      <w:r>
+        <w:rPr>
+          <w:rFonts w:ascii="inherit" w:eastAsia="Times New Roman" w:hAnsi="inherit" w:cs="Segoe UI"/>
+          <w:b/>
+          <w:bCs/>
+          <w:color w:val="242424"/>
+          <w:sz w:val="24"/>
+          <w:szCs w:val="24"/>
+          <w:bdr w:val="none" w:sz="0" w:space="0" w:color="auto" w:frame="1"/>
+        </w:rPr>
+        <w:t>phone</w:t>
+      </w:r>
+      <w:proofErr w:type="gramEnd"/>
     </w:p>
     <w:p>
       <w:pPr>
@@ -1895,7 +1906,7 @@
           <w:szCs w:val="21"/>
         </w:rPr>
       </w:pPr>
-      <w:hyperlink r:id="rId13" w:tgtFrame="_blank" w:tooltip="tel:+14108746749,,852421026#" w:history="1">
+      <w:hyperlink r:id="rId12" w:tgtFrame="_blank" w:tooltip="tel:+14108746749,,852421026#" w:history="1">
         <w:r>
           <w:rPr>
             <w:rFonts w:ascii="inherit" w:eastAsia="Times New Roman" w:hAnsi="inherit" w:cs="Segoe UI"/>
@@ -1905,7 +1916,31 @@
             <w:u w:val="single"/>
             <w:bdr w:val="none" w:sz="0" w:space="0" w:color="auto" w:frame="1"/>
           </w:rPr>
-          <w:t>+1 410-874-6749,,852421026#</w:t>
+          <w:t>+1 410-874-</w:t>
+        </w:r>
+        <w:proofErr w:type="gramStart"/>
+        <w:r>
+          <w:rPr>
+            <w:rFonts w:ascii="inherit" w:eastAsia="Times New Roman" w:hAnsi="inherit" w:cs="Segoe UI"/>
+            <w:color w:val="5B5FC7"/>
+            <w:sz w:val="21"/>
+            <w:szCs w:val="21"/>
+            <w:u w:val="single"/>
+            <w:bdr w:val="none" w:sz="0" w:space="0" w:color="auto" w:frame="1"/>
+          </w:rPr>
+          <w:t>6749,,</w:t>
+        </w:r>
+        <w:proofErr w:type="gramEnd"/>
+        <w:r>
+          <w:rPr>
+            <w:rFonts w:ascii="inherit" w:eastAsia="Times New Roman" w:hAnsi="inherit" w:cs="Segoe UI"/>
+            <w:color w:val="5B5FC7"/>
+            <w:sz w:val="21"/>
+            <w:szCs w:val="21"/>
+            <w:u w:val="single"/>
+            <w:bdr w:val="none" w:sz="0" w:space="0" w:color="auto" w:frame="1"/>
+          </w:rPr>
+          <w:t>852421026#</w:t>
         </w:r>
       </w:hyperlink>
       <w:r>
@@ -1940,7 +1975,7 @@
           <w:szCs w:val="21"/>
         </w:rPr>
       </w:pPr>
-      <w:hyperlink r:id="rId14" w:tgtFrame="_blank" w:tooltip="https://dialin.cpc.dod.teams.microsoft.us/8915e85e-9905-438b-97dd-9827a327b35d?id=852421026" w:history="1">
+      <w:hyperlink r:id="rId13" w:tgtFrame="_blank" w:tooltip="https://dialin.cpc.dod.teams.microsoft.us/8915e85e-9905-438b-97dd-9827a327b35d?id=852421026" w:history="1">
         <w:r>
           <w:rPr>
             <w:rFonts w:ascii="inherit" w:eastAsia="Times New Roman" w:hAnsi="inherit" w:cs="Segoe UI"/>
@@ -2000,7 +2035,7 @@
       </w:pPr>
     </w:p>
     <w:sectPr>
-      <w:headerReference w:type="default" r:id="rId15"/>
+      <w:headerReference w:type="default" r:id="rId14"/>
       <w:pgSz w:w="12240" w:h="15840"/>
       <w:pgMar w:top="1440" w:right="1440" w:bottom="1440" w:left="1440" w:header="720" w:footer="720" w:gutter="0"/>
       <w:cols w:space="720"/>
@@ -3144,7 +3179,7 @@
   <w:abstractNum w:abstractNumId="8" w15:restartNumberingAfterBreak="0">
     <w:nsid w:val="43721F67"/>
     <w:multiLevelType w:val="hybridMultilevel"/>
-    <w:tmpl w:val="DCDA5662"/>
+    <w:tmpl w:val="D668FBC8"/>
     <w:lvl w:ilvl="0" w:tplc="44CE1BB0">
       <w:start w:val="1"/>
       <w:numFmt w:val="bullet"/>

</xml_diff>